<commit_message>
Procesos post y headers en cabecera
</commit_message>
<xml_diff>
--- a/Proyecto JAVA MAVEN Documentacion.docx
+++ b/Proyecto JAVA MAVEN Documentacion.docx
@@ -4184,6 +4184,925 @@
             </a:graphic>
           </wp:inline>
         </w:drawing>
+      </w:r>
+    </w:p>
+    <w:p>
+      <w:pPr>
+        <w:pStyle w:val="Prrafodelista"/>
+        <w:rPr>
+          <w:lang w:val="es-EC"/>
+        </w:rPr>
+      </w:pPr>
+      <w:r>
+        <w:rPr>
+          <w:lang w:val="es-EC"/>
+        </w:rPr>
+        <w:t>Ahora vamos a jugar con los servicios Post.</w:t>
+      </w:r>
+    </w:p>
+    <w:p>
+      <w:pPr>
+        <w:pStyle w:val="Prrafodelista"/>
+        <w:rPr>
+          <w:lang w:val="es-EC"/>
+        </w:rPr>
+      </w:pPr>
+    </w:p>
+    <w:p>
+      <w:pPr>
+        <w:pStyle w:val="Prrafodelista"/>
+        <w:rPr>
+          <w:lang w:val="es-EC"/>
+        </w:rPr>
+      </w:pPr>
+      <w:r>
+        <w:rPr>
+          <w:lang w:val="es-EC"/>
+        </w:rPr>
+        <w:t>Para ello normalmente enviamos y revivimos JSON  vamos a crear un nuevo método para poder llamarlo como post</w:t>
+      </w:r>
+    </w:p>
+    <w:p>
+      <w:pPr>
+        <w:pStyle w:val="Prrafodelista"/>
+        <w:rPr>
+          <w:lang w:val="es-EC"/>
+        </w:rPr>
+      </w:pPr>
+    </w:p>
+    <w:p>
+      <w:pPr>
+        <w:pStyle w:val="Prrafodelista"/>
+        <w:rPr>
+          <w:lang w:val="es-EC"/>
+        </w:rPr>
+      </w:pPr>
+      <w:r>
+        <w:rPr>
+          <w:lang w:val="es-EC"/>
+        </w:rPr>
+        <w:t>@Path("BuscarPersonasPost")</w:t>
+      </w:r>
+    </w:p>
+    <w:p>
+      <w:pPr>
+        <w:pStyle w:val="Prrafodelista"/>
+        <w:rPr>
+          <w:lang w:val="es-EC"/>
+        </w:rPr>
+      </w:pPr>
+      <w:r>
+        <w:rPr>
+          <w:lang w:val="es-EC"/>
+        </w:rPr>
+        <w:t xml:space="preserve">    @POST</w:t>
+      </w:r>
+    </w:p>
+    <w:p>
+      <w:pPr>
+        <w:pStyle w:val="Prrafodelista"/>
+        <w:rPr>
+          <w:lang w:val="es-EC"/>
+        </w:rPr>
+      </w:pPr>
+      <w:r>
+        <w:rPr>
+          <w:lang w:val="es-EC"/>
+        </w:rPr>
+        <w:t xml:space="preserve">    @Produces(MediaType.APPLICATION_JSON)</w:t>
+      </w:r>
+    </w:p>
+    <w:p>
+      <w:pPr>
+        <w:pStyle w:val="Prrafodelista"/>
+      </w:pPr>
+      <w:r>
+        <w:rPr>
+          <w:lang w:val="es-EC"/>
+        </w:rPr>
+        <w:t xml:space="preserve">    </w:t>
+      </w:r>
+      <w:r>
+        <w:t>@Consumes({MediaType.APPLICATION_JSON})</w:t>
+      </w:r>
+    </w:p>
+    <w:p>
+      <w:pPr>
+        <w:pStyle w:val="Prrafodelista"/>
+      </w:pPr>
+      <w:r>
+        <w:t xml:space="preserve">    public Response TraerPersonaPost(@Context HttpHeaders headers,pepito pep) {</w:t>
+      </w:r>
+    </w:p>
+    <w:p>
+      <w:pPr>
+        <w:pStyle w:val="Prrafodelista"/>
+        <w:rPr>
+          <w:lang w:val="es-EC"/>
+        </w:rPr>
+      </w:pPr>
+      <w:r>
+        <w:t xml:space="preserve">        </w:t>
+      </w:r>
+      <w:r>
+        <w:rPr>
+          <w:lang w:val="es-EC"/>
+        </w:rPr>
+        <w:t xml:space="preserve">//asi podemos tomar los parametros enviados en los headers </w:t>
+      </w:r>
+    </w:p>
+    <w:p>
+      <w:pPr>
+        <w:pStyle w:val="Prrafodelista"/>
+      </w:pPr>
+      <w:r>
+        <w:rPr>
+          <w:lang w:val="es-EC"/>
+        </w:rPr>
+        <w:t xml:space="preserve">        </w:t>
+      </w:r>
+      <w:r>
+        <w:t>try{</w:t>
+      </w:r>
+    </w:p>
+    <w:p>
+      <w:pPr>
+        <w:pStyle w:val="Prrafodelista"/>
+      </w:pPr>
+      <w:r>
+        <w:t xml:space="preserve">            String CodigoPlataforma = headers.getRequestHeader("CodigoPlataforma").get(0);</w:t>
+      </w:r>
+    </w:p>
+    <w:p>
+      <w:pPr>
+        <w:pStyle w:val="Prrafodelista"/>
+      </w:pPr>
+      <w:r>
+        <w:t xml:space="preserve">            String Token = headers.getRequestHeader("Token").get(0);</w:t>
+      </w:r>
+    </w:p>
+    <w:p>
+      <w:pPr>
+        <w:pStyle w:val="Prrafodelista"/>
+      </w:pPr>
+      <w:r>
+        <w:t xml:space="preserve">            //verifico token</w:t>
+      </w:r>
+    </w:p>
+    <w:p>
+      <w:pPr>
+        <w:pStyle w:val="Prrafodelista"/>
+      </w:pPr>
+      <w:r>
+        <w:t xml:space="preserve">            if(!Token.equals("123"))</w:t>
+      </w:r>
+    </w:p>
+    <w:p>
+      <w:pPr>
+        <w:pStyle w:val="Prrafodelista"/>
+      </w:pPr>
+      <w:r>
+        <w:t xml:space="preserve">                  return Response.status(Response.Status.UNAUTHORIZED).entity("Acceso no Autorizado").build();</w:t>
+      </w:r>
+    </w:p>
+    <w:p>
+      <w:pPr>
+        <w:pStyle w:val="Prrafodelista"/>
+      </w:pPr>
+      <w:r>
+        <w:t xml:space="preserve">          </w:t>
+      </w:r>
+    </w:p>
+    <w:p>
+      <w:pPr>
+        <w:pStyle w:val="Prrafodelista"/>
+        <w:rPr>
+          <w:lang w:val="es-EC"/>
+        </w:rPr>
+      </w:pPr>
+      <w:r>
+        <w:t xml:space="preserve">            </w:t>
+      </w:r>
+      <w:r>
+        <w:rPr>
+          <w:lang w:val="es-EC"/>
+        </w:rPr>
+        <w:t>//Persona per= PersonaLogic.ConsultarPersona(persona.id());</w:t>
+      </w:r>
+    </w:p>
+    <w:p>
+      <w:pPr>
+        <w:pStyle w:val="Prrafodelista"/>
+        <w:rPr>
+          <w:lang w:val="es-EC"/>
+        </w:rPr>
+      </w:pPr>
+      <w:r>
+        <w:rPr>
+          <w:lang w:val="es-EC"/>
+        </w:rPr>
+        <w:t xml:space="preserve">            pepito p = new pepito();</w:t>
+      </w:r>
+    </w:p>
+    <w:p>
+      <w:pPr>
+        <w:pStyle w:val="Prrafodelista"/>
+        <w:rPr>
+          <w:lang w:val="es-EC"/>
+        </w:rPr>
+      </w:pPr>
+      <w:r>
+        <w:rPr>
+          <w:lang w:val="es-EC"/>
+        </w:rPr>
+        <w:t xml:space="preserve">            p.nombre="lui";</w:t>
+      </w:r>
+    </w:p>
+    <w:p>
+      <w:pPr>
+        <w:pStyle w:val="Prrafodelista"/>
+        <w:rPr>
+          <w:lang w:val="es-EC"/>
+        </w:rPr>
+      </w:pPr>
+      <w:r>
+        <w:rPr>
+          <w:lang w:val="es-EC"/>
+        </w:rPr>
+        <w:t xml:space="preserve">            p.apellido="caiza";</w:t>
+      </w:r>
+    </w:p>
+    <w:p>
+      <w:pPr>
+        <w:pStyle w:val="Prrafodelista"/>
+        <w:rPr>
+          <w:lang w:val="es-EC"/>
+        </w:rPr>
+      </w:pPr>
+      <w:r>
+        <w:rPr>
+          <w:lang w:val="es-EC"/>
+        </w:rPr>
+        <w:t xml:space="preserve">            </w:t>
+      </w:r>
+    </w:p>
+    <w:p>
+      <w:pPr>
+        <w:pStyle w:val="Prrafodelista"/>
+      </w:pPr>
+      <w:r>
+        <w:rPr>
+          <w:lang w:val="es-EC"/>
+        </w:rPr>
+        <w:t xml:space="preserve">            </w:t>
+      </w:r>
+      <w:r>
+        <w:t>return Response.ok(p, MediaType.APPLICATION_JSON).build();</w:t>
+      </w:r>
+    </w:p>
+    <w:p>
+      <w:pPr>
+        <w:pStyle w:val="Prrafodelista"/>
+        <w:rPr>
+          <w:lang w:val="es-EC"/>
+        </w:rPr>
+      </w:pPr>
+      <w:r>
+        <w:t xml:space="preserve">        </w:t>
+      </w:r>
+      <w:r>
+        <w:rPr>
+          <w:lang w:val="es-EC"/>
+        </w:rPr>
+        <w:t xml:space="preserve">}catch(Exception e){            </w:t>
+      </w:r>
+    </w:p>
+    <w:p>
+      <w:pPr>
+        <w:pStyle w:val="Prrafodelista"/>
+        <w:rPr>
+          <w:lang w:val="es-EC"/>
+        </w:rPr>
+      </w:pPr>
+      <w:r>
+        <w:rPr>
+          <w:lang w:val="es-EC"/>
+        </w:rPr>
+        <w:t xml:space="preserve">            return Response.status(Response.Status.NOT_FOUND).entity("No se encontro el servicio").build();</w:t>
+      </w:r>
+    </w:p>
+    <w:p>
+      <w:pPr>
+        <w:pStyle w:val="Prrafodelista"/>
+        <w:rPr>
+          <w:lang w:val="es-EC"/>
+        </w:rPr>
+      </w:pPr>
+      <w:r>
+        <w:rPr>
+          <w:lang w:val="es-EC"/>
+        </w:rPr>
+        <w:t xml:space="preserve">        }</w:t>
+      </w:r>
+    </w:p>
+    <w:p>
+      <w:pPr>
+        <w:pStyle w:val="Prrafodelista"/>
+        <w:rPr>
+          <w:lang w:val="es-EC"/>
+        </w:rPr>
+      </w:pPr>
+      <w:r>
+        <w:rPr>
+          <w:lang w:val="es-EC"/>
+        </w:rPr>
+        <w:t xml:space="preserve">    }</w:t>
+      </w:r>
+    </w:p>
+    <w:p>
+      <w:pPr>
+        <w:pStyle w:val="Prrafodelista"/>
+        <w:rPr>
+          <w:lang w:val="es-EC"/>
+        </w:rPr>
+      </w:pPr>
+    </w:p>
+    <w:p>
+      <w:pPr>
+        <w:pStyle w:val="Prrafodelista"/>
+        <w:rPr>
+          <w:lang w:val="es-EC"/>
+        </w:rPr>
+      </w:pPr>
+    </w:p>
+    <w:p>
+      <w:pPr>
+        <w:pStyle w:val="Prrafodelista"/>
+        <w:rPr>
+          <w:lang w:val="es-EC"/>
+        </w:rPr>
+      </w:pPr>
+      <w:r>
+        <w:rPr>
+          <w:lang w:val="es-EC"/>
+        </w:rPr>
+        <w:t>Descripción.</w:t>
+      </w:r>
+    </w:p>
+    <w:p>
+      <w:pPr>
+        <w:pStyle w:val="Prrafodelista"/>
+        <w:rPr>
+          <w:lang w:val="es-EC"/>
+        </w:rPr>
+      </w:pPr>
+      <w:r>
+        <w:rPr>
+          <w:noProof/>
+          <w:lang w:val="es-EC"/>
+        </w:rPr>
+        <w:lastRenderedPageBreak/>
+        <w:drawing>
+          <wp:inline distT="0" distB="0" distL="0" distR="0" wp14:anchorId="3255F6BD" wp14:editId="0478F676">
+            <wp:extent cx="5943600" cy="2934335"/>
+            <wp:effectExtent l="0" t="0" r="0" b="0"/>
+            <wp:docPr id="39" name="Imagen 39"/>
+            <wp:cNvGraphicFramePr>
+              <a:graphicFrameLocks xmlns:a="http://schemas.openxmlformats.org/drawingml/2006/main" noChangeAspect="1"/>
+            </wp:cNvGraphicFramePr>
+            <a:graphic xmlns:a="http://schemas.openxmlformats.org/drawingml/2006/main">
+              <a:graphicData uri="http://schemas.openxmlformats.org/drawingml/2006/picture">
+                <pic:pic xmlns:pic="http://schemas.openxmlformats.org/drawingml/2006/picture">
+                  <pic:nvPicPr>
+                    <pic:cNvPr id="0" name="Picture 1"/>
+                    <pic:cNvPicPr>
+                      <a:picLocks noChangeAspect="1" noChangeArrowheads="1"/>
+                    </pic:cNvPicPr>
+                  </pic:nvPicPr>
+                  <pic:blipFill>
+                    <a:blip r:embed="rId49">
+                      <a:extLst>
+                        <a:ext uri="{28A0092B-C50C-407E-A947-70E740481C1C}">
+                          <a14:useLocalDpi xmlns:a14="http://schemas.microsoft.com/office/drawing/2010/main" val="0"/>
+                        </a:ext>
+                      </a:extLst>
+                    </a:blip>
+                    <a:srcRect/>
+                    <a:stretch>
+                      <a:fillRect/>
+                    </a:stretch>
+                  </pic:blipFill>
+                  <pic:spPr bwMode="auto">
+                    <a:xfrm>
+                      <a:off x="0" y="0"/>
+                      <a:ext cx="5943600" cy="2934335"/>
+                    </a:xfrm>
+                    <a:prstGeom prst="rect">
+                      <a:avLst/>
+                    </a:prstGeom>
+                    <a:noFill/>
+                    <a:ln>
+                      <a:noFill/>
+                    </a:ln>
+                  </pic:spPr>
+                </pic:pic>
+              </a:graphicData>
+            </a:graphic>
+          </wp:inline>
+        </w:drawing>
+      </w:r>
+    </w:p>
+    <w:p>
+      <w:pPr>
+        <w:pStyle w:val="Prrafodelista"/>
+        <w:rPr>
+          <w:lang w:val="es-EC"/>
+        </w:rPr>
+      </w:pPr>
+    </w:p>
+    <w:p>
+      <w:pPr>
+        <w:pStyle w:val="Prrafodelista"/>
+        <w:rPr>
+          <w:lang w:val="es-EC"/>
+        </w:rPr>
+      </w:pPr>
+      <w:r>
+        <w:rPr>
+          <w:lang w:val="es-EC"/>
+        </w:rPr>
+        <w:t>Lo podemos invocar con Swagger para lo enviaremos los parámetros</w:t>
+      </w:r>
+    </w:p>
+    <w:p>
+      <w:pPr>
+        <w:pStyle w:val="Prrafodelista"/>
+        <w:rPr>
+          <w:lang w:val="es-EC"/>
+        </w:rPr>
+      </w:pPr>
+    </w:p>
+    <w:p>
+      <w:pPr>
+        <w:pStyle w:val="Prrafodelista"/>
+        <w:rPr>
+          <w:lang w:val="es-EC"/>
+        </w:rPr>
+      </w:pPr>
+      <w:r>
+        <w:rPr>
+          <w:lang w:val="es-EC"/>
+        </w:rPr>
+        <w:t>Post</w:t>
+      </w:r>
+    </w:p>
+    <w:p>
+      <w:pPr>
+        <w:pStyle w:val="Prrafodelista"/>
+        <w:rPr>
+          <w:lang w:val="es-EC"/>
+        </w:rPr>
+      </w:pPr>
+    </w:p>
+    <w:p>
+      <w:pPr>
+        <w:pStyle w:val="Prrafodelista"/>
+        <w:rPr>
+          <w:lang w:val="es-EC"/>
+        </w:rPr>
+      </w:pPr>
+      <w:r>
+        <w:rPr>
+          <w:lang w:val="es-EC"/>
+        </w:rPr>
+        <w:t>http://localhost:8080/JavaServicesMavenHibernateJPA/webresources/Personas/BuscarPersonasPost</w:t>
+      </w:r>
+    </w:p>
+    <w:p>
+      <w:pPr>
+        <w:pStyle w:val="Prrafodelista"/>
+        <w:rPr>
+          <w:lang w:val="es-EC"/>
+        </w:rPr>
+      </w:pPr>
+    </w:p>
+    <w:p>
+      <w:pPr>
+        <w:pStyle w:val="Prrafodelista"/>
+      </w:pPr>
+      <w:r>
+        <w:t>Host: localhost:8080</w:t>
+      </w:r>
+    </w:p>
+    <w:p>
+      <w:pPr>
+        <w:pStyle w:val="Prrafodelista"/>
+      </w:pPr>
+      <w:r>
+        <w:t>Connection: keep-alive</w:t>
+      </w:r>
+    </w:p>
+    <w:p>
+      <w:pPr>
+        <w:pStyle w:val="Prrafodelista"/>
+      </w:pPr>
+      <w:r>
+        <w:t>Cache-Control: max-age=0</w:t>
+      </w:r>
+    </w:p>
+    <w:p>
+      <w:pPr>
+        <w:pStyle w:val="Prrafodelista"/>
+      </w:pPr>
+      <w:r>
+        <w:t>Upgrade-Insecure-Requests: 1</w:t>
+      </w:r>
+    </w:p>
+    <w:p>
+      <w:pPr>
+        <w:pStyle w:val="Prrafodelista"/>
+      </w:pPr>
+      <w:r>
+        <w:t>User-Agent: Mozilla/5.0 (Windows NT 10.0; Win64; x64) AppleWebKit/537.36 (KHTML, like Gecko) Chrome/75.0.3770.100 Safari/537.36</w:t>
+      </w:r>
+    </w:p>
+    <w:p>
+      <w:pPr>
+        <w:pStyle w:val="Prrafodelista"/>
+      </w:pPr>
+      <w:r>
+        <w:t>Accept: text/html,application/xhtml+xml,application/xml;q=0.9,image/webp,image/apng,*/*;q=0.8,application/signed-exchange;v=b3</w:t>
+      </w:r>
+    </w:p>
+    <w:p>
+      <w:pPr>
+        <w:pStyle w:val="Prrafodelista"/>
+      </w:pPr>
+      <w:r>
+        <w:t>Accept-Encoding: gzip, deflate, br</w:t>
+      </w:r>
+    </w:p>
+    <w:p>
+      <w:pPr>
+        <w:pStyle w:val="Prrafodelista"/>
+      </w:pPr>
+      <w:r>
+        <w:t>Accept-Language: en-US,en;q=0.9,es;q=0.8</w:t>
+      </w:r>
+    </w:p>
+    <w:p>
+      <w:pPr>
+        <w:pStyle w:val="Prrafodelista"/>
+      </w:pPr>
+      <w:r>
+        <w:t>Content-Length: 42</w:t>
+      </w:r>
+    </w:p>
+    <w:p>
+      <w:pPr>
+        <w:pStyle w:val="Prrafodelista"/>
+      </w:pPr>
+      <w:r>
+        <w:t>Content-Type: application/json</w:t>
+      </w:r>
+    </w:p>
+    <w:p>
+      <w:pPr>
+        <w:pStyle w:val="Prrafodelista"/>
+        <w:rPr>
+          <w:lang w:val="es-EC"/>
+        </w:rPr>
+      </w:pPr>
+      <w:r>
+        <w:rPr>
+          <w:lang w:val="es-EC"/>
+        </w:rPr>
+        <w:t>CodigoPlataforma: 7</w:t>
+      </w:r>
+    </w:p>
+    <w:p>
+      <w:pPr>
+        <w:pStyle w:val="Prrafodelista"/>
+        <w:rPr>
+          <w:lang w:val="es-EC"/>
+        </w:rPr>
+      </w:pPr>
+      <w:r>
+        <w:rPr>
+          <w:lang w:val="es-EC"/>
+        </w:rPr>
+        <w:t>Token: 123</w:t>
+      </w:r>
+    </w:p>
+    <w:p>
+      <w:pPr>
+        <w:pStyle w:val="Prrafodelista"/>
+        <w:rPr>
+          <w:lang w:val="es-EC"/>
+        </w:rPr>
+      </w:pPr>
+    </w:p>
+    <w:p>
+      <w:pPr>
+        <w:pStyle w:val="Prrafodelista"/>
+        <w:rPr>
+          <w:lang w:val="es-EC"/>
+        </w:rPr>
+      </w:pPr>
+      <w:r>
+        <w:rPr>
+          <w:lang w:val="es-EC"/>
+        </w:rPr>
+        <w:t>Objeto</w:t>
+      </w:r>
+    </w:p>
+    <w:p>
+      <w:pPr>
+        <w:pStyle w:val="Prrafodelista"/>
+        <w:rPr>
+          <w:lang w:val="es-EC"/>
+        </w:rPr>
+      </w:pPr>
+      <w:r>
+        <w:rPr>
+          <w:lang w:val="es-EC"/>
+        </w:rPr>
+        <w:t>{"id":1,"apellido":"caiza","nombre":"lui"}</w:t>
+      </w:r>
+    </w:p>
+    <w:p>
+      <w:pPr>
+        <w:pStyle w:val="Prrafodelista"/>
+        <w:rPr>
+          <w:lang w:val="es-EC"/>
+        </w:rPr>
+      </w:pPr>
+    </w:p>
+    <w:p>
+      <w:pPr>
+        <w:pStyle w:val="Prrafodelista"/>
+        <w:rPr>
+          <w:lang w:val="es-EC"/>
+        </w:rPr>
+      </w:pPr>
+    </w:p>
+    <w:p>
+      <w:pPr>
+        <w:pStyle w:val="Prrafodelista"/>
+        <w:rPr>
+          <w:lang w:val="es-EC"/>
+        </w:rPr>
+      </w:pPr>
+      <w:r>
+        <w:rPr>
+          <w:noProof/>
+          <w:lang w:val="es-EC"/>
+        </w:rPr>
+        <w:lastRenderedPageBreak/>
+        <w:drawing>
+          <wp:inline distT="0" distB="0" distL="0" distR="0" wp14:anchorId="1796809F" wp14:editId="0843D68F">
+            <wp:extent cx="5932805" cy="3200400"/>
+            <wp:effectExtent l="0" t="0" r="0" b="0"/>
+            <wp:docPr id="44" name="Imagen 44"/>
+            <wp:cNvGraphicFramePr>
+              <a:graphicFrameLocks xmlns:a="http://schemas.openxmlformats.org/drawingml/2006/main" noChangeAspect="1"/>
+            </wp:cNvGraphicFramePr>
+            <a:graphic xmlns:a="http://schemas.openxmlformats.org/drawingml/2006/main">
+              <a:graphicData uri="http://schemas.openxmlformats.org/drawingml/2006/picture">
+                <pic:pic xmlns:pic="http://schemas.openxmlformats.org/drawingml/2006/picture">
+                  <pic:nvPicPr>
+                    <pic:cNvPr id="0" name="Picture 2"/>
+                    <pic:cNvPicPr>
+                      <a:picLocks noChangeAspect="1" noChangeArrowheads="1"/>
+                    </pic:cNvPicPr>
+                  </pic:nvPicPr>
+                  <pic:blipFill>
+                    <a:blip r:embed="rId50">
+                      <a:extLst>
+                        <a:ext uri="{28A0092B-C50C-407E-A947-70E740481C1C}">
+                          <a14:useLocalDpi xmlns:a14="http://schemas.microsoft.com/office/drawing/2010/main" val="0"/>
+                        </a:ext>
+                      </a:extLst>
+                    </a:blip>
+                    <a:srcRect/>
+                    <a:stretch>
+                      <a:fillRect/>
+                    </a:stretch>
+                  </pic:blipFill>
+                  <pic:spPr bwMode="auto">
+                    <a:xfrm>
+                      <a:off x="0" y="0"/>
+                      <a:ext cx="5932805" cy="3200400"/>
+                    </a:xfrm>
+                    <a:prstGeom prst="rect">
+                      <a:avLst/>
+                    </a:prstGeom>
+                    <a:noFill/>
+                    <a:ln>
+                      <a:noFill/>
+                    </a:ln>
+                  </pic:spPr>
+                </pic:pic>
+              </a:graphicData>
+            </a:graphic>
+          </wp:inline>
+        </w:drawing>
+      </w:r>
+    </w:p>
+    <w:p>
+      <w:pPr>
+        <w:pStyle w:val="Prrafodelista"/>
+        <w:rPr>
+          <w:lang w:val="es-EC"/>
+        </w:rPr>
+      </w:pPr>
+    </w:p>
+    <w:p>
+      <w:pPr>
+        <w:pStyle w:val="Prrafodelista"/>
+        <w:rPr>
+          <w:lang w:val="es-EC"/>
+        </w:rPr>
+      </w:pPr>
+      <w:r>
+        <w:rPr>
+          <w:lang w:val="es-EC"/>
+        </w:rPr>
+        <w:t>La respuesta dependerá de como la configuramos</w:t>
+      </w:r>
+    </w:p>
+    <w:p>
+      <w:pPr>
+        <w:pStyle w:val="Prrafodelista"/>
+        <w:rPr>
+          <w:lang w:val="es-EC"/>
+        </w:rPr>
+      </w:pPr>
+      <w:r>
+        <w:rPr>
+          <w:lang w:val="es-EC"/>
+        </w:rPr>
+        <w:t>Esta es la de ok</w:t>
+      </w:r>
+    </w:p>
+    <w:p>
+      <w:pPr>
+        <w:pStyle w:val="Prrafodelista"/>
+        <w:rPr>
+          <w:lang w:val="es-EC"/>
+        </w:rPr>
+      </w:pPr>
+      <w:r>
+        <w:rPr>
+          <w:noProof/>
+          <w:lang w:val="es-EC"/>
+        </w:rPr>
+        <w:drawing>
+          <wp:inline distT="0" distB="0" distL="0" distR="0" wp14:anchorId="30D506D6" wp14:editId="1B609D34">
+            <wp:extent cx="5934075" cy="600075"/>
+            <wp:effectExtent l="0" t="0" r="9525" b="9525"/>
+            <wp:docPr id="45" name="Imagen 45"/>
+            <wp:cNvGraphicFramePr>
+              <a:graphicFrameLocks xmlns:a="http://schemas.openxmlformats.org/drawingml/2006/main" noChangeAspect="1"/>
+            </wp:cNvGraphicFramePr>
+            <a:graphic xmlns:a="http://schemas.openxmlformats.org/drawingml/2006/main">
+              <a:graphicData uri="http://schemas.openxmlformats.org/drawingml/2006/picture">
+                <pic:pic xmlns:pic="http://schemas.openxmlformats.org/drawingml/2006/picture">
+                  <pic:nvPicPr>
+                    <pic:cNvPr id="0" name="Picture 3"/>
+                    <pic:cNvPicPr>
+                      <a:picLocks noChangeAspect="1" noChangeArrowheads="1"/>
+                    </pic:cNvPicPr>
+                  </pic:nvPicPr>
+                  <pic:blipFill>
+                    <a:blip r:embed="rId51">
+                      <a:extLst>
+                        <a:ext uri="{28A0092B-C50C-407E-A947-70E740481C1C}">
+                          <a14:useLocalDpi xmlns:a14="http://schemas.microsoft.com/office/drawing/2010/main" val="0"/>
+                        </a:ext>
+                      </a:extLst>
+                    </a:blip>
+                    <a:srcRect/>
+                    <a:stretch>
+                      <a:fillRect/>
+                    </a:stretch>
+                  </pic:blipFill>
+                  <pic:spPr bwMode="auto">
+                    <a:xfrm>
+                      <a:off x="0" y="0"/>
+                      <a:ext cx="5934075" cy="600075"/>
+                    </a:xfrm>
+                    <a:prstGeom prst="rect">
+                      <a:avLst/>
+                    </a:prstGeom>
+                    <a:noFill/>
+                    <a:ln>
+                      <a:noFill/>
+                    </a:ln>
+                  </pic:spPr>
+                </pic:pic>
+              </a:graphicData>
+            </a:graphic>
+          </wp:inline>
+        </w:drawing>
+      </w:r>
+    </w:p>
+    <w:p>
+      <w:pPr>
+        <w:pStyle w:val="Prrafodelista"/>
+        <w:rPr>
+          <w:lang w:val="es-EC"/>
+        </w:rPr>
+      </w:pPr>
+      <w:r>
+        <w:rPr>
+          <w:lang w:val="es-EC"/>
+        </w:rPr>
+        <w:t>Esta por ejemplo es la que le puse de validación de token</w:t>
+      </w:r>
+    </w:p>
+    <w:p>
+      <w:pPr>
+        <w:pStyle w:val="Prrafodelista"/>
+        <w:rPr>
+          <w:lang w:val="es-EC"/>
+        </w:rPr>
+      </w:pPr>
+      <w:r>
+        <w:rPr>
+          <w:noProof/>
+          <w:lang w:val="es-EC"/>
+        </w:rPr>
+        <w:drawing>
+          <wp:inline distT="0" distB="0" distL="0" distR="0" wp14:anchorId="4692CABE" wp14:editId="5E4B62D6">
+            <wp:extent cx="5943600" cy="571500"/>
+            <wp:effectExtent l="0" t="0" r="0" b="0"/>
+            <wp:docPr id="46" name="Imagen 46"/>
+            <wp:cNvGraphicFramePr>
+              <a:graphicFrameLocks xmlns:a="http://schemas.openxmlformats.org/drawingml/2006/main" noChangeAspect="1"/>
+            </wp:cNvGraphicFramePr>
+            <a:graphic xmlns:a="http://schemas.openxmlformats.org/drawingml/2006/main">
+              <a:graphicData uri="http://schemas.openxmlformats.org/drawingml/2006/picture">
+                <pic:pic xmlns:pic="http://schemas.openxmlformats.org/drawingml/2006/picture">
+                  <pic:nvPicPr>
+                    <pic:cNvPr id="0" name="Picture 4"/>
+                    <pic:cNvPicPr>
+                      <a:picLocks noChangeAspect="1" noChangeArrowheads="1"/>
+                    </pic:cNvPicPr>
+                  </pic:nvPicPr>
+                  <pic:blipFill>
+                    <a:blip r:embed="rId52">
+                      <a:extLst>
+                        <a:ext uri="{28A0092B-C50C-407E-A947-70E740481C1C}">
+                          <a14:useLocalDpi xmlns:a14="http://schemas.microsoft.com/office/drawing/2010/main" val="0"/>
+                        </a:ext>
+                      </a:extLst>
+                    </a:blip>
+                    <a:srcRect/>
+                    <a:stretch>
+                      <a:fillRect/>
+                    </a:stretch>
+                  </pic:blipFill>
+                  <pic:spPr bwMode="auto">
+                    <a:xfrm>
+                      <a:off x="0" y="0"/>
+                      <a:ext cx="5943600" cy="571500"/>
+                    </a:xfrm>
+                    <a:prstGeom prst="rect">
+                      <a:avLst/>
+                    </a:prstGeom>
+                    <a:noFill/>
+                    <a:ln>
+                      <a:noFill/>
+                    </a:ln>
+                  </pic:spPr>
+                </pic:pic>
+              </a:graphicData>
+            </a:graphic>
+          </wp:inline>
+        </w:drawing>
+      </w:r>
+    </w:p>
+    <w:p>
+      <w:pPr>
+        <w:pStyle w:val="Prrafodelista"/>
+        <w:rPr>
+          <w:lang w:val="es-EC"/>
+        </w:rPr>
+      </w:pPr>
+    </w:p>
+    <w:p>
+      <w:pPr>
+        <w:pStyle w:val="Prrafodelista"/>
+        <w:rPr>
+          <w:lang w:val="es-EC"/>
+        </w:rPr>
+      </w:pPr>
+      <w:r>
+        <w:rPr>
+          <w:lang w:val="es-EC"/>
+        </w:rPr>
+        <w:t>Los estados cambian según mi programación, y estos serán leídos así en el cliente</w:t>
       </w:r>
       <w:bookmarkStart w:id="0" w:name="_GoBack"/>
       <w:bookmarkEnd w:id="0"/>

</xml_diff>